<commit_message>
First iteration(unfinished): diagram, code and sequences
</commit_message>
<xml_diff>
--- a/lab1/Use case template.docx
+++ b/lab1/Use case template.docx
@@ -24,8 +24,21 @@
           <w:lang w:val="en"/>
           <w14:ligatures w14:val="none"/>
         </w:rPr>
-        <w:t>Use case template</w:t>
+        <w:t xml:space="preserve">Use case </w:t>
       </w:r>
+      <w:proofErr w:type="gramStart"/>
+      <w:r>
+        <w:rPr>
+          <w:rFonts w:ascii="Arial" w:eastAsia="Arial" w:hAnsi="Arial" w:cs="Arial"/>
+          <w:b/>
+          <w:bCs/>
+          <w:kern w:val="0"/>
+          <w:lang w:val="en"/>
+          <w14:ligatures w14:val="none"/>
+        </w:rPr>
+        <w:t>template</w:t>
+      </w:r>
+      <w:proofErr w:type="gramEnd"/>
     </w:p>
     <w:p>
       <w:pPr>
@@ -62,7 +75,21 @@
         <w:rPr>
           <w:lang w:val="en"/>
         </w:rPr>
-        <w:t>Title should be descriptive and should usually begin with a verb, e.g. order, calculate, input, etc. ID can have any format but must be unique among all use cases.</w:t>
+        <w:t xml:space="preserve">Title should be descriptive and should usually begin with a verb, </w:t>
+      </w:r>
+      <w:proofErr w:type="gramStart"/>
+      <w:r>
+        <w:rPr>
+          <w:lang w:val="en"/>
+        </w:rPr>
+        <w:t>e.g.</w:t>
+      </w:r>
+      <w:proofErr w:type="gramEnd"/>
+      <w:r>
+        <w:rPr>
+          <w:lang w:val="en"/>
+        </w:rPr>
+        <w:t xml:space="preserve"> order, calculate, input, etc. ID can have any format but must be unique among all use cases.</w:t>
       </w:r>
     </w:p>
     <w:p>
@@ -87,7 +114,21 @@
         <w:rPr>
           <w:lang w:val="en"/>
         </w:rPr>
-        <w:t>Person that wishes to accomplish a goal through the use of the system. Only a single primary actor per use case.</w:t>
+        <w:t xml:space="preserve">Person that wishes to accomplish a goal </w:t>
+      </w:r>
+      <w:proofErr w:type="gramStart"/>
+      <w:r>
+        <w:rPr>
+          <w:lang w:val="en"/>
+        </w:rPr>
+        <w:t>through the use of</w:t>
+      </w:r>
+      <w:proofErr w:type="gramEnd"/>
+      <w:r>
+        <w:rPr>
+          <w:lang w:val="en"/>
+        </w:rPr>
+        <w:t xml:space="preserve"> the system. Only a single primary actor per use case.</w:t>
       </w:r>
     </w:p>
     <w:p>
@@ -237,7 +278,21 @@
         <w:rPr>
           <w:lang w:val="en"/>
         </w:rPr>
-        <w:t>Detailed step-by-step description of the logical flow of the use case. It should describe an explicit two way interaction, with the system prompting for input and the actor responding accordingly. Each step should be numbered.</w:t>
+        <w:t xml:space="preserve">Detailed step-by-step description of the logical flow of the use case. It should describe an explicit </w:t>
+      </w:r>
+      <w:proofErr w:type="gramStart"/>
+      <w:r>
+        <w:rPr>
+          <w:lang w:val="en"/>
+        </w:rPr>
+        <w:t>two way</w:t>
+      </w:r>
+      <w:proofErr w:type="gramEnd"/>
+      <w:r>
+        <w:rPr>
+          <w:lang w:val="en"/>
+        </w:rPr>
+        <w:t xml:space="preserve"> interaction, with the system prompting for input and the actor responding accordingly. Each step should be numbered.</w:t>
       </w:r>
     </w:p>
     <w:p>
@@ -998,33 +1053,9 @@
             <w:pPr>
               <w:jc w:val="left"/>
               <w:rPr>
-                <w:b/>
-                <w:bCs/>
-                <w:color w:val="000000" w:themeColor="text1"/>
-              </w:rPr>
-            </w:pPr>
-            <w:r>
-              <w:rPr>
-                <w:b/>
-                <w:bCs/>
-                <w:color w:val="000000" w:themeColor="text1"/>
-              </w:rPr>
-              <w:t>1.0.E1 Username or passwords are wrong</w:t>
-            </w:r>
-          </w:p>
-          <w:p>
-            <w:pPr>
-              <w:jc w:val="left"/>
-              <w:rPr>
-                <w:color w:val="000000" w:themeColor="text1"/>
-              </w:rPr>
-            </w:pPr>
-            <w:r>
-              <w:rPr>
-                <w:color w:val="000000" w:themeColor="text1"/>
-              </w:rPr>
-              <w:t>1a. Employee press the button for forgetting the username or password.</w:t>
-            </w:r>
+                <w:color w:val="000000" w:themeColor="text1"/>
+              </w:rPr>
+            </w:pPr>
           </w:p>
         </w:tc>
       </w:tr>
@@ -1562,8 +1593,18 @@
                 <w:bCs/>
                 <w:color w:val="000000" w:themeColor="text1"/>
               </w:rPr>
-              <w:t>Assign a task to a worker</w:t>
-            </w:r>
+              <w:t xml:space="preserve">Assign a task to a </w:t>
+            </w:r>
+            <w:proofErr w:type="gramStart"/>
+            <w:r>
+              <w:rPr>
+                <w:b/>
+                <w:bCs/>
+                <w:color w:val="000000" w:themeColor="text1"/>
+              </w:rPr>
+              <w:t>worker</w:t>
+            </w:r>
+            <w:proofErr w:type="gramEnd"/>
           </w:p>
           <w:p>
             <w:pPr>
@@ -1886,7 +1927,6 @@
               <w:rPr>
                 <w:color w:val="000000" w:themeColor="text1"/>
               </w:rPr>
-              <w:lastRenderedPageBreak/>
               <w:t>1. System will display an error message that “This worker is not present”.</w:t>
             </w:r>
           </w:p>
@@ -2340,8 +2380,18 @@
                 <w:bCs/>
                 <w:color w:val="000000" w:themeColor="text1"/>
               </w:rPr>
-              <w:t xml:space="preserve"> a task as done</w:t>
-            </w:r>
+              <w:t xml:space="preserve"> a task as </w:t>
+            </w:r>
+            <w:proofErr w:type="gramStart"/>
+            <w:r>
+              <w:rPr>
+                <w:b/>
+                <w:bCs/>
+                <w:color w:val="000000" w:themeColor="text1"/>
+              </w:rPr>
+              <w:t>done</w:t>
+            </w:r>
+            <w:proofErr w:type="gramEnd"/>
           </w:p>
           <w:p>
             <w:pPr>
@@ -2538,13 +2588,7 @@
               <w:rPr>
                 <w:color w:val="000000" w:themeColor="text1"/>
               </w:rPr>
-              <w:t xml:space="preserve">: </w:t>
-            </w:r>
-            <w:r>
-              <w:rPr>
-                <w:color w:val="000000" w:themeColor="text1"/>
-              </w:rPr>
-              <w:t>See task</w:t>
+              <w:t>: See task</w:t>
             </w:r>
             <w:r>
               <w:rPr>
@@ -2882,8 +2926,18 @@
                 <w:bCs/>
                 <w:color w:val="000000" w:themeColor="text1"/>
               </w:rPr>
-              <w:t>View own tasks</w:t>
-            </w:r>
+              <w:t xml:space="preserve">View own </w:t>
+            </w:r>
+            <w:proofErr w:type="gramStart"/>
+            <w:r>
+              <w:rPr>
+                <w:b/>
+                <w:bCs/>
+                <w:color w:val="000000" w:themeColor="text1"/>
+              </w:rPr>
+              <w:t>tasks</w:t>
+            </w:r>
+            <w:proofErr w:type="gramEnd"/>
           </w:p>
           <w:p>
             <w:pPr>
@@ -2950,20 +3004,29 @@
                 <w:bCs/>
                 <w:color w:val="000000" w:themeColor="text1"/>
               </w:rPr>
-              <w:t>2.0 There are no tasks available</w:t>
-            </w:r>
-          </w:p>
-          <w:p>
-            <w:pPr>
-              <w:rPr>
-                <w:color w:val="000000" w:themeColor="text1"/>
-              </w:rPr>
-            </w:pPr>
-            <w:r>
-              <w:rPr>
-                <w:color w:val="000000" w:themeColor="text1"/>
-              </w:rPr>
-              <w:lastRenderedPageBreak/>
+              <w:t xml:space="preserve">2.0 There are no tasks </w:t>
+            </w:r>
+            <w:proofErr w:type="gramStart"/>
+            <w:r>
+              <w:rPr>
+                <w:b/>
+                <w:bCs/>
+                <w:color w:val="000000" w:themeColor="text1"/>
+              </w:rPr>
+              <w:t>available</w:t>
+            </w:r>
+            <w:proofErr w:type="gramEnd"/>
+          </w:p>
+          <w:p>
+            <w:pPr>
+              <w:rPr>
+                <w:color w:val="000000" w:themeColor="text1"/>
+              </w:rPr>
+            </w:pPr>
+            <w:r>
+              <w:rPr>
+                <w:color w:val="000000" w:themeColor="text1"/>
+              </w:rPr>
               <w:t xml:space="preserve">      1. The worker will see an empty table that will populate when his boss assigns work to him.</w:t>
             </w:r>
           </w:p>
@@ -2992,7 +3055,6 @@
                 <w:bCs/>
                 <w:color w:val="000000" w:themeColor="text1"/>
               </w:rPr>
-              <w:lastRenderedPageBreak/>
               <w:t>Exceptions</w:t>
             </w:r>
           </w:p>
@@ -3069,25 +3131,7 @@
               <w:rPr>
                 <w:color w:val="000000" w:themeColor="text1"/>
               </w:rPr>
-              <w:t>UC-</w:t>
-            </w:r>
-            <w:r>
-              <w:rPr>
-                <w:color w:val="000000" w:themeColor="text1"/>
-              </w:rPr>
-              <w:t>5</w:t>
-            </w:r>
-            <w:r>
-              <w:rPr>
-                <w:color w:val="000000" w:themeColor="text1"/>
-              </w:rPr>
-              <w:t xml:space="preserve">: </w:t>
-            </w:r>
-            <w:r>
-              <w:rPr>
-                <w:color w:val="000000" w:themeColor="text1"/>
-              </w:rPr>
-              <w:t>Remove task</w:t>
+              <w:t>UC-5: Remove task</w:t>
             </w:r>
           </w:p>
         </w:tc>
@@ -3456,8 +3500,18 @@
                 <w:bCs/>
                 <w:color w:val="000000" w:themeColor="text1"/>
               </w:rPr>
-              <w:t>1.0 Remove a task</w:t>
-            </w:r>
+              <w:t xml:space="preserve">1.0 Remove a </w:t>
+            </w:r>
+            <w:proofErr w:type="gramStart"/>
+            <w:r>
+              <w:rPr>
+                <w:b/>
+                <w:bCs/>
+                <w:color w:val="000000" w:themeColor="text1"/>
+              </w:rPr>
+              <w:t>task</w:t>
+            </w:r>
+            <w:proofErr w:type="gramEnd"/>
           </w:p>
           <w:p>
             <w:pPr>
@@ -3581,6 +3635,7 @@
               </w:rPr>
               <w:t xml:space="preserve">2.0 There are no </w:t>
             </w:r>
+            <w:proofErr w:type="gramStart"/>
             <w:r>
               <w:rPr>
                 <w:b/>
@@ -3595,7 +3650,16 @@
                 <w:bCs/>
                 <w:color w:val="000000" w:themeColor="text1"/>
               </w:rPr>
-              <w:t>tasks available</w:t>
+              <w:t>tasks</w:t>
+            </w:r>
+            <w:proofErr w:type="gramEnd"/>
+            <w:r>
+              <w:rPr>
+                <w:b/>
+                <w:bCs/>
+                <w:color w:val="000000" w:themeColor="text1"/>
+              </w:rPr>
+              <w:t xml:space="preserve"> available</w:t>
             </w:r>
           </w:p>
           <w:p>
@@ -3634,11 +3698,19 @@
               </w:rPr>
               <w:t xml:space="preserve"> </w:t>
             </w:r>
-            <w:r>
-              <w:rPr>
-                <w:color w:val="000000" w:themeColor="text1"/>
-              </w:rPr>
-              <w:t>will mark a task as done</w:t>
+            <w:proofErr w:type="gramStart"/>
+            <w:r>
+              <w:rPr>
+                <w:color w:val="000000" w:themeColor="text1"/>
+              </w:rPr>
+              <w:t>will mark</w:t>
+            </w:r>
+            <w:proofErr w:type="gramEnd"/>
+            <w:r>
+              <w:rPr>
+                <w:color w:val="000000" w:themeColor="text1"/>
+              </w:rPr>
+              <w:t xml:space="preserve"> a task as done</w:t>
             </w:r>
             <w:r>
               <w:rPr>
@@ -3746,25 +3818,7 @@
               <w:rPr>
                 <w:color w:val="000000" w:themeColor="text1"/>
               </w:rPr>
-              <w:t>UC-</w:t>
-            </w:r>
-            <w:r>
-              <w:rPr>
-                <w:color w:val="000000" w:themeColor="text1"/>
-              </w:rPr>
-              <w:t>6</w:t>
-            </w:r>
-            <w:r>
-              <w:rPr>
-                <w:color w:val="000000" w:themeColor="text1"/>
-              </w:rPr>
-              <w:t xml:space="preserve">: </w:t>
-            </w:r>
-            <w:r>
-              <w:rPr>
-                <w:color w:val="000000" w:themeColor="text1"/>
-              </w:rPr>
-              <w:t>Add worker</w:t>
+              <w:t>UC-6: Add worker</w:t>
             </w:r>
           </w:p>
         </w:tc>
@@ -3856,13 +3910,7 @@
               <w:rPr>
                 <w:color w:val="000000" w:themeColor="text1"/>
               </w:rPr>
-              <w:t xml:space="preserve">The boss wants to </w:t>
-            </w:r>
-            <w:r>
-              <w:rPr>
-                <w:color w:val="000000" w:themeColor="text1"/>
-              </w:rPr>
-              <w:t>add a new worker to the system.</w:t>
+              <w:t>The boss wants to add a new worker to the system.</w:t>
             </w:r>
           </w:p>
         </w:tc>
@@ -3909,13 +3957,7 @@
               <w:rPr>
                 <w:color w:val="000000" w:themeColor="text1"/>
               </w:rPr>
-              <w:t xml:space="preserve">The boss </w:t>
-            </w:r>
-            <w:r>
-              <w:rPr>
-                <w:color w:val="000000" w:themeColor="text1"/>
-              </w:rPr>
-              <w:t>intents to add a new worker.</w:t>
+              <w:t>The boss intents to add a new worker.</w:t>
             </w:r>
           </w:p>
         </w:tc>
@@ -4078,8 +4120,18 @@
                 <w:bCs/>
                 <w:color w:val="000000" w:themeColor="text1"/>
               </w:rPr>
-              <w:t>Add a new worker</w:t>
-            </w:r>
+              <w:t xml:space="preserve">Add a new </w:t>
+            </w:r>
+            <w:proofErr w:type="gramStart"/>
+            <w:r>
+              <w:rPr>
+                <w:b/>
+                <w:bCs/>
+                <w:color w:val="000000" w:themeColor="text1"/>
+              </w:rPr>
+              <w:t>worker</w:t>
+            </w:r>
+            <w:proofErr w:type="gramEnd"/>
           </w:p>
           <w:p>
             <w:pPr>
@@ -4120,7 +4172,6 @@
               <w:rPr>
                 <w:color w:val="000000" w:themeColor="text1"/>
               </w:rPr>
-              <w:lastRenderedPageBreak/>
               <w:t>He presses “Add worker” button.</w:t>
             </w:r>
           </w:p>
@@ -4149,50 +4200,60 @@
                 <w:bCs/>
                 <w:color w:val="000000" w:themeColor="text1"/>
               </w:rPr>
+              <w:t>Alternative flows</w:t>
+            </w:r>
+          </w:p>
+        </w:tc>
+        <w:tc>
+          <w:tcPr>
+            <w:tcW w:w="6667" w:type="dxa"/>
+          </w:tcPr>
+          <w:p>
+            <w:pPr>
+              <w:rPr>
+                <w:b/>
+                <w:bCs/>
+                <w:color w:val="000000" w:themeColor="text1"/>
+              </w:rPr>
+            </w:pPr>
+            <w:r>
+              <w:rPr>
+                <w:b/>
+                <w:bCs/>
+                <w:color w:val="000000" w:themeColor="text1"/>
+              </w:rPr>
+              <w:t xml:space="preserve">2.0 </w:t>
+            </w:r>
+            <w:r>
+              <w:rPr>
+                <w:b/>
+                <w:bCs/>
+                <w:color w:val="000000" w:themeColor="text1"/>
+              </w:rPr>
+              <w:t xml:space="preserve">There is already a worker with that </w:t>
+            </w:r>
+            <w:proofErr w:type="gramStart"/>
+            <w:r>
+              <w:rPr>
+                <w:b/>
+                <w:bCs/>
+                <w:color w:val="000000" w:themeColor="text1"/>
+              </w:rPr>
+              <w:t>name</w:t>
+            </w:r>
+            <w:proofErr w:type="gramEnd"/>
+          </w:p>
+          <w:p>
+            <w:pPr>
+              <w:rPr>
+                <w:color w:val="000000" w:themeColor="text1"/>
+              </w:rPr>
+            </w:pPr>
+            <w:r>
+              <w:rPr>
+                <w:color w:val="000000" w:themeColor="text1"/>
+              </w:rPr>
               <w:lastRenderedPageBreak/>
-              <w:t>Alternative flows</w:t>
-            </w:r>
-          </w:p>
-        </w:tc>
-        <w:tc>
-          <w:tcPr>
-            <w:tcW w:w="6667" w:type="dxa"/>
-          </w:tcPr>
-          <w:p>
-            <w:pPr>
-              <w:rPr>
-                <w:b/>
-                <w:bCs/>
-                <w:color w:val="000000" w:themeColor="text1"/>
-              </w:rPr>
-            </w:pPr>
-            <w:r>
-              <w:rPr>
-                <w:b/>
-                <w:bCs/>
-                <w:color w:val="000000" w:themeColor="text1"/>
-              </w:rPr>
-              <w:t xml:space="preserve">2.0 </w:t>
-            </w:r>
-            <w:r>
-              <w:rPr>
-                <w:b/>
-                <w:bCs/>
-                <w:color w:val="000000" w:themeColor="text1"/>
-              </w:rPr>
-              <w:t>There is already a worker with that name</w:t>
-            </w:r>
-          </w:p>
-          <w:p>
-            <w:pPr>
-              <w:rPr>
-                <w:color w:val="000000" w:themeColor="text1"/>
-              </w:rPr>
-            </w:pPr>
-            <w:r>
-              <w:rPr>
-                <w:color w:val="000000" w:themeColor="text1"/>
-              </w:rPr>
               <w:t xml:space="preserve">      1. T</w:t>
             </w:r>
             <w:r>
@@ -4227,6 +4288,7 @@
                 <w:bCs/>
                 <w:color w:val="000000" w:themeColor="text1"/>
               </w:rPr>
+              <w:lastRenderedPageBreak/>
               <w:t>Exceptions</w:t>
             </w:r>
           </w:p>
@@ -4300,31 +4362,7 @@
               <w:rPr>
                 <w:color w:val="000000" w:themeColor="text1"/>
               </w:rPr>
-              <w:t>UC-</w:t>
-            </w:r>
-            <w:r>
-              <w:rPr>
-                <w:color w:val="000000" w:themeColor="text1"/>
-              </w:rPr>
-              <w:t>7</w:t>
-            </w:r>
-            <w:r>
-              <w:rPr>
-                <w:color w:val="000000" w:themeColor="text1"/>
-              </w:rPr>
-              <w:t xml:space="preserve">: </w:t>
-            </w:r>
-            <w:r>
-              <w:rPr>
-                <w:color w:val="000000" w:themeColor="text1"/>
-              </w:rPr>
-              <w:t>Delete</w:t>
-            </w:r>
-            <w:r>
-              <w:rPr>
-                <w:color w:val="000000" w:themeColor="text1"/>
-              </w:rPr>
-              <w:t xml:space="preserve"> worker</w:t>
+              <w:t>UC-7: Delete worker</w:t>
             </w:r>
           </w:p>
         </w:tc>
@@ -4416,31 +4454,7 @@
               <w:rPr>
                 <w:color w:val="000000" w:themeColor="text1"/>
               </w:rPr>
-              <w:t xml:space="preserve">The boss wants to </w:t>
-            </w:r>
-            <w:r>
-              <w:rPr>
-                <w:color w:val="000000" w:themeColor="text1"/>
-              </w:rPr>
-              <w:t xml:space="preserve">delete a </w:t>
-            </w:r>
-            <w:r>
-              <w:rPr>
-                <w:color w:val="000000" w:themeColor="text1"/>
-              </w:rPr>
-              <w:t xml:space="preserve">worker </w:t>
-            </w:r>
-            <w:r>
-              <w:rPr>
-                <w:color w:val="000000" w:themeColor="text1"/>
-              </w:rPr>
-              <w:t xml:space="preserve">from </w:t>
-            </w:r>
-            <w:r>
-              <w:rPr>
-                <w:color w:val="000000" w:themeColor="text1"/>
-              </w:rPr>
-              <w:t>the system.</w:t>
+              <w:t>The boss wants to delete a worker from the system.</w:t>
             </w:r>
           </w:p>
         </w:tc>
@@ -4487,19 +4501,7 @@
               <w:rPr>
                 <w:color w:val="000000" w:themeColor="text1"/>
               </w:rPr>
-              <w:t xml:space="preserve">The boss intents to </w:t>
-            </w:r>
-            <w:r>
-              <w:rPr>
-                <w:color w:val="000000" w:themeColor="text1"/>
-              </w:rPr>
-              <w:t>delete</w:t>
-            </w:r>
-            <w:r>
-              <w:rPr>
-                <w:color w:val="000000" w:themeColor="text1"/>
-              </w:rPr>
-              <w:t xml:space="preserve"> a worker.</w:t>
+              <w:t>The boss intents to delete a worker.</w:t>
             </w:r>
           </w:p>
         </w:tc>
@@ -4592,13 +4594,7 @@
               <w:rPr>
                 <w:color w:val="000000" w:themeColor="text1"/>
               </w:rPr>
-              <w:t xml:space="preserve">POST-1: The </w:t>
-            </w:r>
-            <w:r>
-              <w:rPr>
-                <w:color w:val="000000" w:themeColor="text1"/>
-              </w:rPr>
-              <w:t>deleted worker will no longer have access to the system.</w:t>
+              <w:t>POST-1: The deleted worker will no longer have access to the system.</w:t>
             </w:r>
           </w:p>
           <w:p>
@@ -4662,24 +4658,18 @@
                 <w:bCs/>
                 <w:color w:val="000000" w:themeColor="text1"/>
               </w:rPr>
-              <w:t xml:space="preserve">1.0 </w:t>
-            </w:r>
-            <w:r>
-              <w:rPr>
-                <w:b/>
-                <w:bCs/>
-                <w:color w:val="000000" w:themeColor="text1"/>
-              </w:rPr>
-              <w:t>Delete a</w:t>
-            </w:r>
-            <w:r>
-              <w:rPr>
-                <w:b/>
-                <w:bCs/>
-                <w:color w:val="000000" w:themeColor="text1"/>
-              </w:rPr>
-              <w:t xml:space="preserve"> worker</w:t>
-            </w:r>
+              <w:t xml:space="preserve">1.0 Delete a </w:t>
+            </w:r>
+            <w:proofErr w:type="gramStart"/>
+            <w:r>
+              <w:rPr>
+                <w:b/>
+                <w:bCs/>
+                <w:color w:val="000000" w:themeColor="text1"/>
+              </w:rPr>
+              <w:t>worker</w:t>
+            </w:r>
+            <w:proofErr w:type="gramEnd"/>
           </w:p>
           <w:p>
             <w:pPr>
@@ -4696,19 +4686,7 @@
               <w:rPr>
                 <w:color w:val="000000" w:themeColor="text1"/>
               </w:rPr>
-              <w:t xml:space="preserve">The boss </w:t>
-            </w:r>
-            <w:r>
-              <w:rPr>
-                <w:color w:val="000000" w:themeColor="text1"/>
-              </w:rPr>
-              <w:t>selects a worker from his window</w:t>
-            </w:r>
-            <w:r>
-              <w:rPr>
-                <w:color w:val="000000" w:themeColor="text1"/>
-              </w:rPr>
-              <w:t>.</w:t>
+              <w:t>The boss selects a worker from his window.</w:t>
             </w:r>
           </w:p>
           <w:p>
@@ -5217,7 +5195,6 @@
                 <w:bCs/>
                 <w:color w:val="000000" w:themeColor="text1"/>
               </w:rPr>
-              <w:lastRenderedPageBreak/>
               <w:t>Normal flow</w:t>
             </w:r>
           </w:p>
@@ -5256,8 +5233,18 @@
                 <w:bCs/>
                 <w:color w:val="000000" w:themeColor="text1"/>
               </w:rPr>
-              <w:t xml:space="preserve"> a worker</w:t>
-            </w:r>
+              <w:t xml:space="preserve"> a </w:t>
+            </w:r>
+            <w:proofErr w:type="gramStart"/>
+            <w:r>
+              <w:rPr>
+                <w:b/>
+                <w:bCs/>
+                <w:color w:val="000000" w:themeColor="text1"/>
+              </w:rPr>
+              <w:t>worker</w:t>
+            </w:r>
+            <w:proofErr w:type="gramEnd"/>
           </w:p>
           <w:p>
             <w:pPr>
@@ -5292,6 +5279,7 @@
               <w:rPr>
                 <w:color w:val="000000" w:themeColor="text1"/>
               </w:rPr>
+              <w:lastRenderedPageBreak/>
               <w:t>He inserts a new name in the text field.</w:t>
             </w:r>
           </w:p>
@@ -5350,6 +5338,7 @@
                 <w:bCs/>
                 <w:color w:val="000000" w:themeColor="text1"/>
               </w:rPr>
+              <w:lastRenderedPageBreak/>
               <w:t>Alternative flows</w:t>
             </w:r>
           </w:p>
@@ -5531,13 +5520,7 @@
               <w:rPr>
                 <w:color w:val="000000" w:themeColor="text1"/>
               </w:rPr>
-              <w:t xml:space="preserve">UC-9: See </w:t>
-            </w:r>
-            <w:r>
-              <w:rPr>
-                <w:color w:val="000000" w:themeColor="text1"/>
-              </w:rPr>
-              <w:t>all workers</w:t>
+              <w:t>UC-9: See all workers</w:t>
             </w:r>
           </w:p>
         </w:tc>
@@ -5629,19 +5612,7 @@
               <w:rPr>
                 <w:color w:val="000000" w:themeColor="text1"/>
               </w:rPr>
-              <w:t xml:space="preserve">The boss wants to see </w:t>
-            </w:r>
-            <w:r>
-              <w:rPr>
-                <w:color w:val="000000" w:themeColor="text1"/>
-              </w:rPr>
-              <w:t>all his workers</w:t>
-            </w:r>
-            <w:r>
-              <w:rPr>
-                <w:color w:val="000000" w:themeColor="text1"/>
-              </w:rPr>
-              <w:t>.</w:t>
+              <w:t>The boss wants to see all his workers.</w:t>
             </w:r>
           </w:p>
         </w:tc>
@@ -5746,19 +5717,7 @@
               <w:rPr>
                 <w:color w:val="000000" w:themeColor="text1"/>
               </w:rPr>
-              <w:t>PRE-1: The boss is log</w:t>
-            </w:r>
-            <w:r>
-              <w:rPr>
-                <w:color w:val="000000" w:themeColor="text1"/>
-              </w:rPr>
-              <w:t>ged</w:t>
-            </w:r>
-            <w:r>
-              <w:rPr>
-                <w:color w:val="000000" w:themeColor="text1"/>
-              </w:rPr>
-              <w:t xml:space="preserve"> </w:t>
+              <w:t xml:space="preserve">PRE-1: The boss is logged </w:t>
             </w:r>
             <w:r>
               <w:rPr>
@@ -5830,31 +5789,7 @@
               <w:rPr>
                 <w:color w:val="000000" w:themeColor="text1"/>
               </w:rPr>
-              <w:t xml:space="preserve">POST-1: The boss will see the list </w:t>
-            </w:r>
-            <w:r>
-              <w:rPr>
-                <w:color w:val="000000" w:themeColor="text1"/>
-              </w:rPr>
-              <w:t xml:space="preserve">of </w:t>
-            </w:r>
-            <w:r>
-              <w:rPr>
-                <w:color w:val="000000" w:themeColor="text1"/>
-              </w:rPr>
-              <w:t>worker</w:t>
-            </w:r>
-            <w:r>
-              <w:rPr>
-                <w:color w:val="000000" w:themeColor="text1"/>
-              </w:rPr>
-              <w:t>s</w:t>
-            </w:r>
-            <w:r>
-              <w:rPr>
-                <w:color w:val="000000" w:themeColor="text1"/>
-              </w:rPr>
-              <w:t>.</w:t>
+              <w:t>POST-1: The boss will see the list of workers.</w:t>
             </w:r>
           </w:p>
         </w:tc>
@@ -5904,8 +5839,18 @@
                 <w:bCs/>
                 <w:color w:val="000000" w:themeColor="text1"/>
               </w:rPr>
-              <w:t>1.0 See the list of workers</w:t>
-            </w:r>
+              <w:t xml:space="preserve">1.0 See the list of </w:t>
+            </w:r>
+            <w:proofErr w:type="gramStart"/>
+            <w:r>
+              <w:rPr>
+                <w:b/>
+                <w:bCs/>
+                <w:color w:val="000000" w:themeColor="text1"/>
+              </w:rPr>
+              <w:t>workers</w:t>
+            </w:r>
+            <w:proofErr w:type="gramEnd"/>
           </w:p>
           <w:p>
             <w:pPr>
@@ -5976,8 +5921,18 @@
                 <w:bCs/>
                 <w:color w:val="000000" w:themeColor="text1"/>
               </w:rPr>
-              <w:t>worker on list</w:t>
-            </w:r>
+              <w:t xml:space="preserve">worker on </w:t>
+            </w:r>
+            <w:proofErr w:type="gramStart"/>
+            <w:r>
+              <w:rPr>
+                <w:b/>
+                <w:bCs/>
+                <w:color w:val="000000" w:themeColor="text1"/>
+              </w:rPr>
+              <w:t>list</w:t>
+            </w:r>
+            <w:proofErr w:type="gramEnd"/>
           </w:p>
           <w:p>
             <w:pPr>
@@ -6102,13 +6057,7 @@
               <w:rPr>
                 <w:color w:val="000000" w:themeColor="text1"/>
               </w:rPr>
-              <w:t xml:space="preserve">: </w:t>
-            </w:r>
-            <w:r>
-              <w:rPr>
-                <w:color w:val="000000" w:themeColor="text1"/>
-              </w:rPr>
-              <w:t>See</w:t>
+              <w:t>: See</w:t>
             </w:r>
             <w:r>
               <w:rPr>
@@ -6212,19 +6161,7 @@
               <w:rPr>
                 <w:color w:val="000000" w:themeColor="text1"/>
               </w:rPr>
-              <w:t xml:space="preserve">The boss wants to </w:t>
-            </w:r>
-            <w:r>
-              <w:rPr>
-                <w:color w:val="000000" w:themeColor="text1"/>
-              </w:rPr>
-              <w:t>see</w:t>
-            </w:r>
-            <w:r>
-              <w:rPr>
-                <w:color w:val="000000" w:themeColor="text1"/>
-              </w:rPr>
-              <w:t xml:space="preserve"> </w:t>
+              <w:t xml:space="preserve">The boss wants to see </w:t>
             </w:r>
             <w:r>
               <w:rPr>
@@ -6283,13 +6220,7 @@
               <w:rPr>
                 <w:color w:val="000000" w:themeColor="text1"/>
               </w:rPr>
-              <w:t xml:space="preserve">The boss intents to </w:t>
-            </w:r>
-            <w:r>
-              <w:rPr>
-                <w:color w:val="000000" w:themeColor="text1"/>
-              </w:rPr>
-              <w:t xml:space="preserve">see </w:t>
+              <w:t xml:space="preserve">The boss intents to see </w:t>
             </w:r>
             <w:r>
               <w:rPr>
@@ -6347,13 +6278,7 @@
               <w:rPr>
                 <w:color w:val="000000" w:themeColor="text1"/>
               </w:rPr>
-              <w:t xml:space="preserve">PRE-1: The boss is </w:t>
-            </w:r>
-            <w:r>
-              <w:rPr>
-                <w:color w:val="000000" w:themeColor="text1"/>
-              </w:rPr>
-              <w:t xml:space="preserve">on </w:t>
+              <w:t xml:space="preserve">PRE-1: The boss is on </w:t>
             </w:r>
             <w:r>
               <w:rPr>
@@ -6365,13 +6290,7 @@
               <w:rPr>
                 <w:color w:val="000000" w:themeColor="text1"/>
               </w:rPr>
-              <w:t xml:space="preserve"> page of the system</w:t>
-            </w:r>
-            <w:r>
-              <w:rPr>
-                <w:color w:val="000000" w:themeColor="text1"/>
-              </w:rPr>
-              <w:t>.</w:t>
+              <w:t xml:space="preserve"> page of the system.</w:t>
             </w:r>
           </w:p>
         </w:tc>
@@ -6418,13 +6337,7 @@
               <w:rPr>
                 <w:color w:val="000000" w:themeColor="text1"/>
               </w:rPr>
-              <w:t xml:space="preserve">POST-1: The </w:t>
-            </w:r>
-            <w:r>
-              <w:rPr>
-                <w:color w:val="000000" w:themeColor="text1"/>
-              </w:rPr>
-              <w:t>boss will see the list of</w:t>
+              <w:t>POST-1: The boss will see the list of</w:t>
             </w:r>
             <w:r>
               <w:rPr>
@@ -6436,13 +6349,7 @@
               <w:rPr>
                 <w:color w:val="000000" w:themeColor="text1"/>
               </w:rPr>
-              <w:t xml:space="preserve"> worker</w:t>
-            </w:r>
-            <w:r>
-              <w:rPr>
-                <w:color w:val="000000" w:themeColor="text1"/>
-              </w:rPr>
-              <w:t>.</w:t>
+              <w:t xml:space="preserve"> worker.</w:t>
             </w:r>
           </w:p>
         </w:tc>
@@ -6470,7 +6377,6 @@
                 <w:bCs/>
                 <w:color w:val="000000" w:themeColor="text1"/>
               </w:rPr>
-              <w:lastRenderedPageBreak/>
               <w:t>Normal flow</w:t>
             </w:r>
           </w:p>
@@ -6493,8 +6399,18 @@
                 <w:bCs/>
                 <w:color w:val="000000" w:themeColor="text1"/>
               </w:rPr>
-              <w:t>1.0 See the list of done tasks</w:t>
-            </w:r>
+              <w:t xml:space="preserve">1.0 See the list of done </w:t>
+            </w:r>
+            <w:proofErr w:type="gramStart"/>
+            <w:r>
+              <w:rPr>
+                <w:b/>
+                <w:bCs/>
+                <w:color w:val="000000" w:themeColor="text1"/>
+              </w:rPr>
+              <w:t>tasks</w:t>
+            </w:r>
+            <w:proofErr w:type="gramEnd"/>
           </w:p>
           <w:p>
             <w:pPr>
@@ -6561,6 +6477,7 @@
                 <w:bCs/>
                 <w:color w:val="000000" w:themeColor="text1"/>
               </w:rPr>
+              <w:lastRenderedPageBreak/>
               <w:t>Alternative flows</w:t>
             </w:r>
           </w:p>
@@ -6607,8 +6524,18 @@
                 <w:bCs/>
                 <w:color w:val="000000" w:themeColor="text1"/>
               </w:rPr>
-              <w:t>for the selected worker</w:t>
-            </w:r>
+              <w:t xml:space="preserve">for the selected </w:t>
+            </w:r>
+            <w:proofErr w:type="gramStart"/>
+            <w:r>
+              <w:rPr>
+                <w:b/>
+                <w:bCs/>
+                <w:color w:val="000000" w:themeColor="text1"/>
+              </w:rPr>
+              <w:t>worker</w:t>
+            </w:r>
+            <w:proofErr w:type="gramEnd"/>
           </w:p>
           <w:p>
             <w:pPr>
@@ -6721,7 +6648,7 @@
               <w:rPr>
                 <w:color w:val="000000" w:themeColor="text1"/>
               </w:rPr>
-              <w:t>UC-</w:t>
+              <w:t>UC-1</w:t>
             </w:r>
             <w:r>
               <w:rPr>
@@ -6733,19 +6660,7 @@
               <w:rPr>
                 <w:color w:val="000000" w:themeColor="text1"/>
               </w:rPr>
-              <w:t>1</w:t>
-            </w:r>
-            <w:r>
-              <w:rPr>
-                <w:color w:val="000000" w:themeColor="text1"/>
-              </w:rPr>
-              <w:t>:</w:t>
-            </w:r>
-            <w:r>
-              <w:rPr>
-                <w:color w:val="000000" w:themeColor="text1"/>
-              </w:rPr>
-              <w:t xml:space="preserve"> Log out</w:t>
+              <w:t>: Log out</w:t>
             </w:r>
           </w:p>
         </w:tc>
@@ -6837,13 +6752,7 @@
               <w:rPr>
                 <w:color w:val="000000" w:themeColor="text1"/>
               </w:rPr>
-              <w:t>An employee wants to log out from the system</w:t>
-            </w:r>
-            <w:r>
-              <w:rPr>
-                <w:color w:val="000000" w:themeColor="text1"/>
-              </w:rPr>
-              <w:t>.</w:t>
+              <w:t>An employee wants to log out from the system.</w:t>
             </w:r>
           </w:p>
         </w:tc>
@@ -6890,31 +6799,7 @@
               <w:rPr>
                 <w:color w:val="000000" w:themeColor="text1"/>
               </w:rPr>
-              <w:t xml:space="preserve">The </w:t>
-            </w:r>
-            <w:r>
-              <w:rPr>
-                <w:color w:val="000000" w:themeColor="text1"/>
-              </w:rPr>
-              <w:t>employee</w:t>
-            </w:r>
-            <w:r>
-              <w:rPr>
-                <w:color w:val="000000" w:themeColor="text1"/>
-              </w:rPr>
-              <w:t xml:space="preserve"> intents to </w:t>
-            </w:r>
-            <w:r>
-              <w:rPr>
-                <w:color w:val="000000" w:themeColor="text1"/>
-              </w:rPr>
-              <w:t>log out</w:t>
-            </w:r>
-            <w:r>
-              <w:rPr>
-                <w:color w:val="000000" w:themeColor="text1"/>
-              </w:rPr>
-              <w:t>.</w:t>
+              <w:t>The employee intents to log out.</w:t>
             </w:r>
           </w:p>
         </w:tc>
@@ -6960,31 +6845,7 @@
               <w:rPr>
                 <w:color w:val="000000" w:themeColor="text1"/>
               </w:rPr>
-              <w:t xml:space="preserve">PRE-1: The </w:t>
-            </w:r>
-            <w:r>
-              <w:rPr>
-                <w:color w:val="000000" w:themeColor="text1"/>
-              </w:rPr>
-              <w:t>employee</w:t>
-            </w:r>
-            <w:r>
-              <w:rPr>
-                <w:color w:val="000000" w:themeColor="text1"/>
-              </w:rPr>
-              <w:t xml:space="preserve"> is on </w:t>
-            </w:r>
-            <w:r>
-              <w:rPr>
-                <w:color w:val="000000" w:themeColor="text1"/>
-              </w:rPr>
-              <w:t>his window</w:t>
-            </w:r>
-            <w:r>
-              <w:rPr>
-                <w:color w:val="000000" w:themeColor="text1"/>
-              </w:rPr>
-              <w:t>.</w:t>
+              <w:t>PRE-1: The employee is on his window.</w:t>
             </w:r>
           </w:p>
         </w:tc>
@@ -7031,19 +6892,7 @@
               <w:rPr>
                 <w:color w:val="000000" w:themeColor="text1"/>
               </w:rPr>
-              <w:t xml:space="preserve">POST-1: </w:t>
-            </w:r>
-            <w:r>
-              <w:rPr>
-                <w:color w:val="000000" w:themeColor="text1"/>
-              </w:rPr>
-              <w:t>The employee is logged out and his window is closed</w:t>
-            </w:r>
-            <w:r>
-              <w:rPr>
-                <w:color w:val="000000" w:themeColor="text1"/>
-              </w:rPr>
-              <w:t>.</w:t>
+              <w:t>POST-1: The employee is logged out and his window is closed.</w:t>
             </w:r>
           </w:p>
           <w:p>
@@ -7107,16 +6956,18 @@
                 <w:bCs/>
                 <w:color w:val="000000" w:themeColor="text1"/>
               </w:rPr>
-              <w:t xml:space="preserve">1.0 </w:t>
-            </w:r>
-            <w:r>
-              <w:rPr>
-                <w:b/>
-                <w:bCs/>
-                <w:color w:val="000000" w:themeColor="text1"/>
-              </w:rPr>
-              <w:t>Log out from the system</w:t>
-            </w:r>
+              <w:t xml:space="preserve">1.0 Log out from the </w:t>
+            </w:r>
+            <w:proofErr w:type="gramStart"/>
+            <w:r>
+              <w:rPr>
+                <w:b/>
+                <w:bCs/>
+                <w:color w:val="000000" w:themeColor="text1"/>
+              </w:rPr>
+              <w:t>system</w:t>
+            </w:r>
+            <w:proofErr w:type="gramEnd"/>
           </w:p>
           <w:p>
             <w:pPr>
@@ -7133,13 +6984,7 @@
               <w:rPr>
                 <w:color w:val="000000" w:themeColor="text1"/>
               </w:rPr>
-              <w:t xml:space="preserve">The </w:t>
-            </w:r>
-            <w:r>
-              <w:rPr>
-                <w:color w:val="000000" w:themeColor="text1"/>
-              </w:rPr>
-              <w:t>employee pressed the log out button.</w:t>
+              <w:t>The employee pressed the log out button.</w:t>
             </w:r>
           </w:p>
           <w:p>

</xml_diff>